<commit_message>
#PartidaAsignar Muestro los detalles de la partida
</commit_message>
<xml_diff>
--- a/Prueba Docx/Prueba1.docx
+++ b/Prueba Docx/Prueba1.docx
@@ -38,7 +38,7 @@
         <w:rPr>
           <w:szCs w:val="22"/>
         </w:rPr>
-        <w:t>01 de junio de 2017.</w:t>
+        <w:t>04 de junio de 2017.</w:t>
       </w:r>
       <w:r>
         <w:rPr>
@@ -338,7 +338,7 @@
         <w:rPr>
           <w:szCs w:val="22"/>
         </w:rPr>
-        <w:t xml:space="preserve">Finalmente, la presente erogación de fondos es solicitada por este curso debido a que Hola si que tal</w:t>
+        <w:t xml:space="preserve"> </w:t>
       </w:r>
       <w:r>
         <w:rPr>

</xml_diff>

<commit_message>
#Varios cambios minimos >Agregue servicioMail
</commit_message>
<xml_diff>
--- a/Prueba Docx/Prueba1.docx
+++ b/Prueba Docx/Prueba1.docx
@@ -38,7 +38,7 @@
         <w:rPr>
           <w:szCs w:val="22"/>
         </w:rPr>
-        <w:t>21 de julio de 2017.</w:t>
+        <w:t>27 de agosto de 2017.</w:t>
       </w:r>
       <w:r>
         <w:rPr>
@@ -298,7 +298,7 @@
         <w:rPr>
           <w:szCs w:val="22"/>
         </w:rPr>
-        <w:t>$ 60.000,00</w:t>
+        <w:t>$ 300,00</w:t>
       </w:r>
       <w:r>
         <w:rPr>

</xml_diff>

<commit_message>
Tareas Resueltas 1.	El idioma ingles quita la columna eliminar en frmmodificar 2.	En frmSolicitarPartida Cuando hago click en un detalle y/o cotización, dps no puedo modificar los textbox de solicitud y dependencia 3.	Ya puse que al agregar más de dos cotizaciones el solicdetalle se ponga en estado cotizado, pero falta que se actualice la vista de la grilla en frmmodificar (ver si hay que actualizar el objeto además de la grilla). NO ACTUALIZA BIEN EL STRING DE LA GRILLA 4.	FRMModificar: Corroborar al intentar eliminar un detalle, que no tenga partidas asociadas
</commit_message>
<xml_diff>
--- a/Prueba Docx/Prueba1.docx
+++ b/Prueba Docx/Prueba1.docx
@@ -38,7 +38,7 @@
         <w:rPr>
           <w:szCs w:val="22"/>
         </w:rPr>
-        <w:t>27 de agosto de 2017.</w:t>
+        <w:t>11 de octubre de 2017.</w:t>
       </w:r>
       <w:r>
         <w:rPr>
@@ -196,7 +196,7 @@
           <w:rFonts w:cs="Arial"/>
           <w:szCs w:val="22"/>
         </w:rPr>
-        <w:t>Fiscalia Nacional en lo Criminal y Correccional Nro 2</w:t>
+        <w:t>Fiscalia Nacional en lo Criminal y Correccional Nro 1</w:t>
       </w:r>
       <w:r>
         <w:rPr>
@@ -298,7 +298,7 @@
         <w:rPr>
           <w:szCs w:val="22"/>
         </w:rPr>
-        <w:t>$ 300,00</w:t>
+        <w:t>$ 1.500,00</w:t>
       </w:r>
       <w:r>
         <w:rPr>
@@ -338,7 +338,7 @@
         <w:rPr>
           <w:szCs w:val="22"/>
         </w:rPr>
-        <w:t xml:space="preserve"> </w:t>
+        <w:t xml:space="preserve">Finalmente, la presente erogación de fondos es solicitada por este curso debido a que porque si</w:t>
       </w:r>
       <w:r>
         <w:rPr>

</xml_diff>

<commit_message>
BienRegistrar Fix se graba el costo ahora.
</commit_message>
<xml_diff>
--- a/Prueba Docx/Prueba1.docx
+++ b/Prueba Docx/Prueba1.docx
@@ -38,7 +38,7 @@
         <w:rPr>
           <w:szCs w:val="22"/>
         </w:rPr>
-        <w:t>01 de diciembre de 2017.</w:t>
+        <w:t>09 de diciembre de 2017.</w:t>
       </w:r>
       <w:r>
         <w:rPr>
@@ -196,7 +196,7 @@
           <w:rFonts w:cs="Arial"/>
           <w:szCs w:val="22"/>
         </w:rPr>
-        <w:t>Fiscalia Nacional en lo Criminal y Correccional Nro 3</w:t>
+        <w:t>Fiscalia Nacional en lo Criminal y Correccional Nro 2</w:t>
       </w:r>
       <w:r>
         <w:rPr>
@@ -298,7 +298,7 @@
         <w:rPr>
           <w:szCs w:val="22"/>
         </w:rPr>
-        <w:t>$ 500,00</w:t>
+        <w:t>$ 1.000,00</w:t>
       </w:r>
       <w:r>
         <w:rPr>
@@ -338,7 +338,7 @@
         <w:rPr>
           <w:szCs w:val="22"/>
         </w:rPr>
-        <w:t xml:space="preserve"> </w:t>
+        <w:t xml:space="preserve">Finalmente, la presente erogación de fondos es solicitada por este curso debido a que Justif</w:t>
       </w:r>
       <w:r>
         <w:rPr>

</xml_diff>

<commit_message>
#Excepciones controladas en SolicitudBuscar #Validacionse realizadas en SolicitudBuscar
</commit_message>
<xml_diff>
--- a/Prueba Docx/Prueba1.docx
+++ b/Prueba Docx/Prueba1.docx
@@ -38,7 +38,7 @@
         <w:rPr>
           <w:szCs w:val="22"/>
         </w:rPr>
-        <w:t>13 de diciembre de 2017.</w:t>
+        <w:t>05 de junio de 2018.</w:t>
       </w:r>
       <w:r>
         <w:rPr>
@@ -196,7 +196,7 @@
           <w:rFonts w:cs="Arial"/>
           <w:szCs w:val="22"/>
         </w:rPr>
-        <w:t>Fiscalia Nacional en lo Criminal y Correccional Nro 3</w:t>
+        <w:t>Fiscalia Nacional en lo Criminal y Correccional Nro 2</w:t>
       </w:r>
       <w:r>
         <w:rPr>
@@ -298,7 +298,7 @@
         <w:rPr>
           <w:szCs w:val="22"/>
         </w:rPr>
-        <w:t>$ 1.000,00</w:t>
+        <w:t>0</w:t>
       </w:r>
       <w:r>
         <w:rPr>

</xml_diff>

<commit_message>
??Antes de modificar que TipoBien este asociado con Categoría en vez de con Bien
</commit_message>
<xml_diff>
--- a/Prueba Docx/Prueba1.docx
+++ b/Prueba Docx/Prueba1.docx
@@ -38,7 +38,7 @@
         <w:rPr>
           <w:szCs w:val="22"/>
         </w:rPr>
-        <w:t>05 de junio de 2018.</w:t>
+        <w:t>30 de julio de 2018.</w:t>
       </w:r>
       <w:r>
         <w:rPr>
@@ -298,7 +298,7 @@
         <w:rPr>
           <w:szCs w:val="22"/>
         </w:rPr>
-        <w:t>0</w:t>
+        <w:t>$ 20.000,00</w:t>
       </w:r>
       <w:r>
         <w:rPr>

</xml_diff>

<commit_message>
#SolicitudCancelar Completo #Fixes varios SolicitudCancelar y PartidaCancelar
</commit_message>
<xml_diff>
--- a/Prueba Docx/Prueba1.docx
+++ b/Prueba Docx/Prueba1.docx
@@ -38,7 +38,7 @@
         <w:rPr>
           <w:szCs w:val="22"/>
         </w:rPr>
-        <w:t>24 de septiembre de 2018.</w:t>
+        <w:t>29 de septiembre de 2018.</w:t>
       </w:r>
       <w:r>
         <w:rPr>
@@ -196,7 +196,7 @@
           <w:rFonts w:cs="Arial"/>
           <w:szCs w:val="22"/>
         </w:rPr>
-        <w:t>Fiscalia Nacional en lo Criminal y Correccional Nro 3</w:t>
+        <w:t>Fiscalía Nro 1 del Trabajo</w:t>
       </w:r>
       <w:r>
         <w:rPr>
@@ -298,7 +298,7 @@
         <w:rPr>
           <w:szCs w:val="22"/>
         </w:rPr>
-        <w:t>0</w:t>
+        <w:t>$ 11.000,00</w:t>
       </w:r>
       <w:r>
         <w:rPr>

</xml_diff>

<commit_message>
#Tags de lo indicado #modificación de CU Crear Solicitud y un poco del documento vision
</commit_message>
<xml_diff>
--- a/Prueba Docx/Prueba1.docx
+++ b/Prueba Docx/Prueba1.docx
@@ -38,7 +38,7 @@
         <w:rPr>
           <w:szCs w:val="22"/>
         </w:rPr>
-        <w:t>10 de noviembre de 2018.</w:t>
+        <w:t>02 de diciembre de 2018.</w:t>
       </w:r>
       <w:r>
         <w:rPr>
@@ -55,13 +55,38 @@
           <w:szCs w:val="22"/>
         </w:rPr>
       </w:pPr>
+      <w:proofErr w:type="spellStart"/>
       <w:r>
         <w:rPr>
           <w:b/>
           <w:szCs w:val="22"/>
         </w:rPr>
-        <w:t>Al Titular de la SGA</w:t>
-      </w:r>
+        <w:t>SGA</w:t>
+      </w:r>
+      <w:r>
+        <w:rPr>
+          <w:b/>
+          <w:szCs w:val="22"/>
+        </w:rPr>
+        <w:t>’s</w:t>
+      </w:r>
+      <w:proofErr w:type="spellEnd"/>
+      <w:r>
+        <w:rPr>
+          <w:b/>
+          <w:szCs w:val="22"/>
+        </w:rPr>
+        <w:t xml:space="preserve"> </w:t>
+      </w:r>
+      <w:proofErr w:type="spellStart"/>
+      <w:r>
+        <w:rPr>
+          <w:b/>
+          <w:szCs w:val="22"/>
+        </w:rPr>
+        <w:t>Holder</w:t>
+      </w:r>
+      <w:proofErr w:type="spellEnd"/>
     </w:p>
     <w:p>
       <w:pPr>
@@ -94,8 +119,6 @@
         </w:rPr>
         <w:t>Pedro Argi</w:t>
       </w:r>
-      <w:bookmarkStart w:id="0" w:name="_GoBack"/>
-      <w:bookmarkEnd w:id="0"/>
     </w:p>
     <w:p>
       <w:pPr>
@@ -131,86 +154,125 @@
         <w:rPr>
           <w:rFonts w:cs="Arial"/>
           <w:szCs w:val="22"/>
+          <w:lang w:val="en-US"/>
         </w:rPr>
       </w:pPr>
       <w:r>
         <w:rPr>
           <w:rFonts w:cs="Arial"/>
           <w:szCs w:val="22"/>
-        </w:rPr>
-        <w:t xml:space="preserve">Tengo el agrado de dirigirme a </w:t>
+          <w:lang w:val="en-US"/>
+        </w:rPr>
+        <w:t xml:space="preserve">I have the </w:t>
       </w:r>
       <w:proofErr w:type="spellStart"/>
       <w:r>
         <w:rPr>
           <w:rFonts w:cs="Arial"/>
           <w:szCs w:val="22"/>
-        </w:rPr>
-        <w:t>Ud</w:t>
+          <w:lang w:val="en-US"/>
+        </w:rPr>
+        <w:t>honour</w:t>
       </w:r>
       <w:proofErr w:type="spellEnd"/>
       <w:r>
         <w:rPr>
           <w:rFonts w:cs="Arial"/>
           <w:szCs w:val="22"/>
-        </w:rPr>
-        <w:t xml:space="preserve">, </w:t>
+          <w:lang w:val="en-US"/>
+        </w:rPr>
+        <w:t xml:space="preserve"> to address you, with reference to request special reserve for</w:t>
       </w:r>
       <w:r>
         <w:rPr>
           <w:rFonts w:cs="Arial"/>
           <w:szCs w:val="22"/>
-        </w:rPr>
-        <w:t>a efectos de solicitarle una partida especial para la</w:t>
+          <w:lang w:val="en-US"/>
+        </w:rPr>
+        <w:t xml:space="preserve"> </w:t>
       </w:r>
       <w:r>
         <w:rPr>
           <w:rFonts w:cs="Arial"/>
           <w:szCs w:val="22"/>
         </w:rPr>
+        <w:fldChar w:fldCharType="begin"/>
+      </w:r>
+      <w:r>
+        <w:rPr>
+          <w:rFonts w:cs="Arial"/>
+          <w:szCs w:val="22"/>
+          <w:lang w:val="en-US"/>
+        </w:rPr>
+        <w:instrText xml:space="preserve"> DOCPROPERTY  PDependencia  \* MERGEFORMAT </w:instrText>
+      </w:r>
+      <w:r>
+        <w:rPr>
+          <w:rFonts w:cs="Arial"/>
+          <w:szCs w:val="22"/>
+        </w:rPr>
+        <w:fldChar w:fldCharType="separate"/>
+      </w:r>
+      <w:r>
+        <w:rPr>
+          <w:rFonts w:cs="Arial"/>
+          <w:szCs w:val="22"/>
+          <w:lang w:val="en-US"/>
+        </w:rPr>
+        <w:t>Fiscalia Nacional en lo Criminal y Correccional Nro 3</w:t>
+      </w:r>
+      <w:r>
+        <w:rPr>
+          <w:rFonts w:cs="Arial"/>
+          <w:szCs w:val="22"/>
+        </w:rPr>
+        <w:fldChar w:fldCharType="end"/>
+      </w:r>
+      <w:r>
+        <w:rPr>
+          <w:rFonts w:cs="Arial"/>
+          <w:szCs w:val="22"/>
+          <w:lang w:val="en-US"/>
+        </w:rPr>
+        <w:t>,</w:t>
+      </w:r>
+      <w:r>
+        <w:rPr>
+          <w:lang w:val="en-US"/>
+        </w:rPr>
         <w:t xml:space="preserve"> </w:t>
       </w:r>
       <w:r>
         <w:rPr>
           <w:rFonts w:cs="Arial"/>
           <w:szCs w:val="22"/>
-        </w:rPr>
-        <w:fldChar w:fldCharType="begin"/>
+          <w:lang w:val="en-US"/>
+        </w:rPr>
+        <w:t>for the purpose of acquiring</w:t>
       </w:r>
       <w:r>
         <w:rPr>
           <w:rFonts w:cs="Arial"/>
           <w:szCs w:val="22"/>
-        </w:rPr>
-        <w:instrText xml:space="preserve"> DOCPROPERTY  PDependencia  \* MERGEFORMAT </w:instrText>
+          <w:lang w:val="en-US"/>
+        </w:rPr>
+        <w:t xml:space="preserve"> </w:t>
       </w:r>
       <w:r>
         <w:rPr>
           <w:rFonts w:cs="Arial"/>
           <w:szCs w:val="22"/>
-        </w:rPr>
-        <w:fldChar w:fldCharType="separate"/>
+          <w:lang w:val="en-US"/>
+        </w:rPr>
+        <w:t>the exposed below</w:t>
       </w:r>
       <w:r>
         <w:rPr>
           <w:rFonts w:cs="Arial"/>
           <w:szCs w:val="22"/>
-        </w:rPr>
-        <w:t>Fiscalia Nacional en lo Criminal y Correccional Nro 1</w:t>
-      </w:r>
-      <w:r>
-        <w:rPr>
-          <w:rFonts w:cs="Arial"/>
-          <w:szCs w:val="22"/>
-        </w:rPr>
-        <w:fldChar w:fldCharType="end"/>
-      </w:r>
-      <w:r>
-        <w:rPr>
-          <w:rFonts w:cs="Arial"/>
-          <w:szCs w:val="22"/>
-        </w:rPr>
-        <w:t>, a efectos de adquirir lo expuesto a continuación:</w:t>
+          <w:lang w:val="en-US"/>
+        </w:rPr>
+        <w:t>:</w:t>
       </w:r>
     </w:p>
     <w:p>
@@ -298,7 +360,7 @@
         <w:rPr>
           <w:szCs w:val="22"/>
         </w:rPr>
-        <w:t>$ 12.000,00</w:t>
+        <w:t>$ 1.000,00</w:t>
       </w:r>
       <w:r>
         <w:rPr>
@@ -306,6 +368,8 @@
         </w:rPr>
         <w:fldChar w:fldCharType="end"/>
       </w:r>
+      <w:bookmarkStart w:id="0" w:name="_GoBack"/>
+      <w:bookmarkEnd w:id="0"/>
     </w:p>
     <w:p>
       <w:pPr>
@@ -4356,7 +4420,7 @@
 </file>
 
 <file path=customXml/itemProps1.xml><?xml version="1.0" encoding="utf-8"?>
-<ds:datastoreItem xmlns:ds="http://schemas.openxmlformats.org/officeDocument/2006/customXml" ds:itemID="{D88B0995-E086-4875-ADA5-C30A7A4A574F}">
+<ds:datastoreItem xmlns:ds="http://schemas.openxmlformats.org/officeDocument/2006/customXml" ds:itemID="{737A5415-AD2E-4A54-8151-A0D0EBE2C49A}">
   <ds:schemaRefs>
     <ds:schemaRef ds:uri="http://schemas.openxmlformats.org/officeDocument/2006/bibliography"/>
   </ds:schemaRefs>

</xml_diff>

<commit_message>
#Fix traducciones varias #Fix Crear Partida para resetear cada vez q se Busca #Fix Crear Partida para para que revise q hayan 3 cotizaciones seleccionadas #Fix en crear y modificar solicitud
</commit_message>
<xml_diff>
--- a/Prueba Docx/Prueba1.docx
+++ b/Prueba Docx/Prueba1.docx
@@ -38,7 +38,7 @@
         <w:rPr>
           <w:szCs w:val="22"/>
         </w:rPr>
-        <w:t>04 de diciembre de 2018.</w:t>
+        <w:t>16 de diciembre de 2018.</w:t>
       </w:r>
       <w:r>
         <w:rPr>
@@ -55,13 +55,38 @@
           <w:szCs w:val="22"/>
         </w:rPr>
       </w:pPr>
+      <w:proofErr w:type="spellStart"/>
       <w:r>
         <w:rPr>
           <w:b/>
           <w:szCs w:val="22"/>
         </w:rPr>
-        <w:t>Al Titular de la SGA</w:t>
-      </w:r>
+        <w:t>SGA</w:t>
+      </w:r>
+      <w:r>
+        <w:rPr>
+          <w:b/>
+          <w:szCs w:val="22"/>
+        </w:rPr>
+        <w:t>’s</w:t>
+      </w:r>
+      <w:proofErr w:type="spellEnd"/>
+      <w:r>
+        <w:rPr>
+          <w:b/>
+          <w:szCs w:val="22"/>
+        </w:rPr>
+        <w:t xml:space="preserve"> </w:t>
+      </w:r>
+      <w:proofErr w:type="spellStart"/>
+      <w:r>
+        <w:rPr>
+          <w:b/>
+          <w:szCs w:val="22"/>
+        </w:rPr>
+        <w:t>Holder</w:t>
+      </w:r>
+      <w:proofErr w:type="spellEnd"/>
     </w:p>
     <w:p>
       <w:pPr>
@@ -94,8 +119,6 @@
         </w:rPr>
         <w:t>Pedro Argi</w:t>
       </w:r>
-      <w:bookmarkStart w:id="0" w:name="_GoBack"/>
-      <w:bookmarkEnd w:id="0"/>
     </w:p>
     <w:p>
       <w:pPr>
@@ -131,86 +154,125 @@
         <w:rPr>
           <w:rFonts w:cs="Arial"/>
           <w:szCs w:val="22"/>
+          <w:lang w:val="en-US"/>
         </w:rPr>
       </w:pPr>
       <w:r>
         <w:rPr>
           <w:rFonts w:cs="Arial"/>
           <w:szCs w:val="22"/>
-        </w:rPr>
-        <w:t xml:space="preserve">Tengo el agrado de dirigirme a </w:t>
+          <w:lang w:val="en-US"/>
+        </w:rPr>
+        <w:t xml:space="preserve">I have the </w:t>
       </w:r>
       <w:proofErr w:type="spellStart"/>
       <w:r>
         <w:rPr>
           <w:rFonts w:cs="Arial"/>
           <w:szCs w:val="22"/>
-        </w:rPr>
-        <w:t>Ud</w:t>
+          <w:lang w:val="en-US"/>
+        </w:rPr>
+        <w:t>honour</w:t>
       </w:r>
       <w:proofErr w:type="spellEnd"/>
       <w:r>
         <w:rPr>
           <w:rFonts w:cs="Arial"/>
           <w:szCs w:val="22"/>
-        </w:rPr>
-        <w:t xml:space="preserve">, </w:t>
+          <w:lang w:val="en-US"/>
+        </w:rPr>
+        <w:t xml:space="preserve"> to address you, with reference to request special reserve for</w:t>
       </w:r>
       <w:r>
         <w:rPr>
           <w:rFonts w:cs="Arial"/>
           <w:szCs w:val="22"/>
-        </w:rPr>
-        <w:t>a efectos de solicitarle una partida especial para la</w:t>
+          <w:lang w:val="en-US"/>
+        </w:rPr>
+        <w:t xml:space="preserve"> </w:t>
       </w:r>
       <w:r>
         <w:rPr>
           <w:rFonts w:cs="Arial"/>
           <w:szCs w:val="22"/>
         </w:rPr>
+        <w:fldChar w:fldCharType="begin"/>
+      </w:r>
+      <w:r>
+        <w:rPr>
+          <w:rFonts w:cs="Arial"/>
+          <w:szCs w:val="22"/>
+          <w:lang w:val="en-US"/>
+        </w:rPr>
+        <w:instrText xml:space="preserve"> DOCPROPERTY  PDependencia  \* MERGEFORMAT </w:instrText>
+      </w:r>
+      <w:r>
+        <w:rPr>
+          <w:rFonts w:cs="Arial"/>
+          <w:szCs w:val="22"/>
+        </w:rPr>
+        <w:fldChar w:fldCharType="separate"/>
+      </w:r>
+      <w:r>
+        <w:rPr>
+          <w:rFonts w:cs="Arial"/>
+          <w:szCs w:val="22"/>
+          <w:lang w:val="en-US"/>
+        </w:rPr>
+        <w:t>Fiscalía Nro 1 del Trabajo</w:t>
+      </w:r>
+      <w:r>
+        <w:rPr>
+          <w:rFonts w:cs="Arial"/>
+          <w:szCs w:val="22"/>
+        </w:rPr>
+        <w:fldChar w:fldCharType="end"/>
+      </w:r>
+      <w:r>
+        <w:rPr>
+          <w:rFonts w:cs="Arial"/>
+          <w:szCs w:val="22"/>
+          <w:lang w:val="en-US"/>
+        </w:rPr>
+        <w:t>,</w:t>
+      </w:r>
+      <w:r>
+        <w:rPr>
+          <w:lang w:val="en-US"/>
+        </w:rPr>
         <w:t xml:space="preserve"> </w:t>
       </w:r>
       <w:r>
         <w:rPr>
           <w:rFonts w:cs="Arial"/>
           <w:szCs w:val="22"/>
-        </w:rPr>
-        <w:fldChar w:fldCharType="begin"/>
+          <w:lang w:val="en-US"/>
+        </w:rPr>
+        <w:t>for the purpose of acquiring</w:t>
       </w:r>
       <w:r>
         <w:rPr>
           <w:rFonts w:cs="Arial"/>
           <w:szCs w:val="22"/>
-        </w:rPr>
-        <w:instrText xml:space="preserve"> DOCPROPERTY  PDependencia  \* MERGEFORMAT </w:instrText>
+          <w:lang w:val="en-US"/>
+        </w:rPr>
+        <w:t xml:space="preserve"> </w:t>
       </w:r>
       <w:r>
         <w:rPr>
           <w:rFonts w:cs="Arial"/>
           <w:szCs w:val="22"/>
-        </w:rPr>
-        <w:fldChar w:fldCharType="separate"/>
+          <w:lang w:val="en-US"/>
+        </w:rPr>
+        <w:t>the exposed below</w:t>
       </w:r>
       <w:r>
         <w:rPr>
           <w:rFonts w:cs="Arial"/>
           <w:szCs w:val="22"/>
-        </w:rPr>
-        <w:t>Fiscalia Nacional en lo Criminal y Correccional Nro 3</w:t>
-      </w:r>
-      <w:r>
-        <w:rPr>
-          <w:rFonts w:cs="Arial"/>
-          <w:szCs w:val="22"/>
-        </w:rPr>
-        <w:fldChar w:fldCharType="end"/>
-      </w:r>
-      <w:r>
-        <w:rPr>
-          <w:rFonts w:cs="Arial"/>
-          <w:szCs w:val="22"/>
-        </w:rPr>
-        <w:t>, a efectos de adquirir lo expuesto a continuación:</w:t>
+          <w:lang w:val="en-US"/>
+        </w:rPr>
+        <w:t>:</w:t>
       </w:r>
     </w:p>
     <w:p>
@@ -298,7 +360,7 @@
         <w:rPr>
           <w:szCs w:val="22"/>
         </w:rPr>
-        <w:t>0</w:t>
+        <w:t>$ 3.702,00</w:t>
       </w:r>
       <w:r>
         <w:rPr>
@@ -306,6 +368,8 @@
         </w:rPr>
         <w:fldChar w:fldCharType="end"/>
       </w:r>
+      <w:bookmarkStart w:id="0" w:name="_GoBack"/>
+      <w:bookmarkEnd w:id="0"/>
     </w:p>
     <w:p>
       <w:pPr>
@@ -4356,7 +4420,7 @@
 </file>
 
 <file path=customXml/itemProps1.xml><?xml version="1.0" encoding="utf-8"?>
-<ds:datastoreItem xmlns:ds="http://schemas.openxmlformats.org/officeDocument/2006/customXml" ds:itemID="{D88B0995-E086-4875-ADA5-C30A7A4A574F}">
+<ds:datastoreItem xmlns:ds="http://schemas.openxmlformats.org/officeDocument/2006/customXml" ds:itemID="{737A5415-AD2E-4A54-8151-A0D0EBE2C49A}">
   <ds:schemaRefs>
     <ds:schemaRef ds:uri="http://schemas.openxmlformats.org/officeDocument/2006/bibliography"/>
   </ds:schemaRefs>

</xml_diff>

<commit_message>
#Fix SolicitarPartida con la seleccion de las cotizaciones
</commit_message>
<xml_diff>
--- a/Prueba Docx/Prueba1.docx
+++ b/Prueba Docx/Prueba1.docx
@@ -55,38 +55,13 @@
           <w:szCs w:val="22"/>
         </w:rPr>
       </w:pPr>
-      <w:proofErr w:type="spellStart"/>
       <w:r>
         <w:rPr>
           <w:b/>
           <w:szCs w:val="22"/>
         </w:rPr>
-        <w:t>SGA</w:t>
-      </w:r>
-      <w:r>
-        <w:rPr>
-          <w:b/>
-          <w:szCs w:val="22"/>
-        </w:rPr>
-        <w:t>’s</w:t>
-      </w:r>
-      <w:proofErr w:type="spellEnd"/>
-      <w:r>
-        <w:rPr>
-          <w:b/>
-          <w:szCs w:val="22"/>
-        </w:rPr>
-        <w:t xml:space="preserve"> </w:t>
-      </w:r>
-      <w:proofErr w:type="spellStart"/>
-      <w:r>
-        <w:rPr>
-          <w:b/>
-          <w:szCs w:val="22"/>
-        </w:rPr>
-        <w:t>Holder</w:t>
-      </w:r>
-      <w:proofErr w:type="spellEnd"/>
+        <w:t>Al Titular de la SGA</w:t>
+      </w:r>
     </w:p>
     <w:p>
       <w:pPr>
@@ -119,6 +94,8 @@
         </w:rPr>
         <w:t>Pedro Argi</w:t>
       </w:r>
+      <w:bookmarkStart w:id="0" w:name="_GoBack"/>
+      <w:bookmarkEnd w:id="0"/>
     </w:p>
     <w:p>
       <w:pPr>
@@ -154,40 +131,42 @@
         <w:rPr>
           <w:rFonts w:cs="Arial"/>
           <w:szCs w:val="22"/>
-          <w:lang w:val="en-US"/>
         </w:rPr>
       </w:pPr>
       <w:r>
         <w:rPr>
           <w:rFonts w:cs="Arial"/>
           <w:szCs w:val="22"/>
-          <w:lang w:val="en-US"/>
-        </w:rPr>
-        <w:t xml:space="preserve">I have the </w:t>
+        </w:rPr>
+        <w:t xml:space="preserve">Tengo el agrado de dirigirme a </w:t>
       </w:r>
       <w:proofErr w:type="spellStart"/>
       <w:r>
         <w:rPr>
           <w:rFonts w:cs="Arial"/>
           <w:szCs w:val="22"/>
-          <w:lang w:val="en-US"/>
-        </w:rPr>
-        <w:t>honour</w:t>
+        </w:rPr>
+        <w:t>Ud</w:t>
       </w:r>
       <w:proofErr w:type="spellEnd"/>
       <w:r>
         <w:rPr>
           <w:rFonts w:cs="Arial"/>
           <w:szCs w:val="22"/>
-          <w:lang w:val="en-US"/>
-        </w:rPr>
-        <w:t xml:space="preserve"> to address you, with reference to request special reserve for</w:t>
+        </w:rPr>
+        <w:t xml:space="preserve">, </w:t>
       </w:r>
       <w:r>
         <w:rPr>
           <w:rFonts w:cs="Arial"/>
           <w:szCs w:val="22"/>
-          <w:lang w:val="en-US"/>
+        </w:rPr>
+        <w:t>a efectos de solicitarle una partida especial para la</w:t>
+      </w:r>
+      <w:r>
+        <w:rPr>
+          <w:rFonts w:cs="Arial"/>
+          <w:szCs w:val="22"/>
         </w:rPr>
         <w:t xml:space="preserve"> </w:t>
       </w:r>
@@ -202,7 +181,6 @@
         <w:rPr>
           <w:rFonts w:cs="Arial"/>
           <w:szCs w:val="22"/>
-          <w:lang w:val="en-US"/>
         </w:rPr>
         <w:instrText xml:space="preserve"> DOCPROPERTY  PDependencia  \* MERGEFORMAT </w:instrText>
       </w:r>
@@ -217,9 +195,8 @@
         <w:rPr>
           <w:rFonts w:cs="Arial"/>
           <w:szCs w:val="22"/>
-          <w:lang w:val="en-US"/>
-        </w:rPr>
-        <w:t>Fiscalía Nro 1 del Trabajo</w:t>
+        </w:rPr>
+        <w:t>Fiscalia Nacional en lo Criminal y Correccional Nro 3</w:t>
       </w:r>
       <w:r>
         <w:rPr>
@@ -232,47 +209,8 @@
         <w:rPr>
           <w:rFonts w:cs="Arial"/>
           <w:szCs w:val="22"/>
-          <w:lang w:val="en-US"/>
-        </w:rPr>
-        <w:t>,</w:t>
-      </w:r>
-      <w:r>
-        <w:rPr>
-          <w:lang w:val="en-US"/>
-        </w:rPr>
-        <w:t xml:space="preserve"> </w:t>
-      </w:r>
-      <w:r>
-        <w:rPr>
-          <w:rFonts w:cs="Arial"/>
-          <w:szCs w:val="22"/>
-          <w:lang w:val="en-US"/>
-        </w:rPr>
-        <w:t>for the purpose of acquiring</w:t>
-      </w:r>
-      <w:r>
-        <w:rPr>
-          <w:rFonts w:cs="Arial"/>
-          <w:szCs w:val="22"/>
-          <w:lang w:val="en-US"/>
-        </w:rPr>
-        <w:t xml:space="preserve"> </w:t>
-      </w:r>
-      <w:r>
-        <w:rPr>
-          <w:rFonts w:cs="Arial"/>
-          <w:szCs w:val="22"/>
-          <w:lang w:val="en-US"/>
-        </w:rPr>
-        <w:t>the exposed below</w:t>
-      </w:r>
-      <w:r>
-        <w:rPr>
-          <w:rFonts w:cs="Arial"/>
-          <w:szCs w:val="22"/>
-          <w:lang w:val="en-US"/>
-        </w:rPr>
-        <w:t>:</w:t>
+        </w:rPr>
+        <w:t>, a efectos de adquirir lo expuesto a continuación:</w:t>
       </w:r>
     </w:p>
     <w:p>
@@ -360,7 +298,7 @@
         <w:rPr>
           <w:szCs w:val="22"/>
         </w:rPr>
-        <w:t>$ 3.702,00</w:t>
+        <w:t>$ 3.000,00</w:t>
       </w:r>
       <w:r>
         <w:rPr>
@@ -368,8 +306,6 @@
         </w:rPr>
         <w:fldChar w:fldCharType="end"/>
       </w:r>
-      <w:bookmarkStart w:id="0" w:name="_GoBack"/>
-      <w:bookmarkEnd w:id="0"/>
     </w:p>
     <w:p>
       <w:pPr>
@@ -4420,7 +4356,7 @@
 </file>
 
 <file path=customXml/itemProps1.xml><?xml version="1.0" encoding="utf-8"?>
-<ds:datastoreItem xmlns:ds="http://schemas.openxmlformats.org/officeDocument/2006/customXml" ds:itemID="{737A5415-AD2E-4A54-8151-A0D0EBE2C49A}">
+<ds:datastoreItem xmlns:ds="http://schemas.openxmlformats.org/officeDocument/2006/customXml" ds:itemID="{D88B0995-E086-4875-ADA5-C30A7A4A574F}">
   <ds:schemaRefs>
     <ds:schemaRef ds:uri="http://schemas.openxmlformats.org/officeDocument/2006/bibliography"/>
   </ds:schemaRefs>

</xml_diff>

<commit_message>
Que si cancelo imprimir al crear partida, me cancele todas las impresiones Agregar y quitar cotizaciones a Partidas siempre tienen que quedar tres y el estado de SolicDetalle asociado no cambia Agregar Inventarios a una Adquisición ya creada, Fix Quitar Inventarios a una Adquisicion - Fix Documentos de rendición, rutas, idioma e imprimir Documentos de Asignacion, rutas, idioma e imprimir
#Traducción en MBox de Backup
</commit_message>
<xml_diff>
--- a/Prueba Docx/Prueba1.docx
+++ b/Prueba Docx/Prueba1.docx
@@ -38,7 +38,7 @@
         <w:rPr>
           <w:szCs w:val="22"/>
         </w:rPr>
-        <w:t>06 de diciembre de 2017.</w:t>
+        <w:t>25 de febrero de 2019.</w:t>
       </w:r>
       <w:r>
         <w:rPr>
@@ -196,7 +196,7 @@
           <w:rFonts w:cs="Arial"/>
           <w:szCs w:val="22"/>
         </w:rPr>
-        <w:t>Fiscalia Nacional en lo Criminal y Correccional Nro 3</w:t>
+        <w:t>Fiscalia Nacional en lo Criminal y Correccional Nro 2</w:t>
       </w:r>
       <w:r>
         <w:rPr>

</xml_diff>